<commit_message>
Version 1.2.9 - Clean Code
</commit_message>
<xml_diff>
--- a/Learn_0300/Application/Program_08.docx
+++ b/Learn_0300/Application/Program_08.docx
@@ -7,16 +7,20 @@
         <w:jc w:val="center"/>
         <w:rPr>
           <w:rFonts w:ascii="Courier New" w:hAnsi="Courier New" w:cs="Courier New"/>
-          <w:sz w:val="20"/>
-          <w:szCs w:val="20"/>
-          <w:rtl/>
-        </w:rPr>
-      </w:pPr>
-      <w:r>
-        <w:rPr>
-          <w:rFonts w:ascii="Courier New" w:hAnsi="Courier New" w:cs="Courier New"/>
-          <w:sz w:val="20"/>
-          <w:szCs w:val="20"/>
+          <w:b/>
+          <w:bCs/>
+          <w:sz w:val="40"/>
+          <w:szCs w:val="40"/>
+          <w:rtl/>
+        </w:rPr>
+      </w:pPr>
+      <w:r>
+        <w:rPr>
+          <w:rFonts w:ascii="Courier New" w:hAnsi="Courier New" w:cs="Courier New"/>
+          <w:b/>
+          <w:bCs/>
+          <w:sz w:val="40"/>
+          <w:szCs w:val="40"/>
           <w:rtl/>
         </w:rPr>
         <w:t xml:space="preserve">آموزش </w:t>
@@ -24,16 +28,20 @@
       <w:r>
         <w:rPr>
           <w:rFonts w:ascii="Courier New" w:hAnsi="Courier New" w:cs="Courier New"/>
-          <w:sz w:val="20"/>
-          <w:szCs w:val="20"/>
+          <w:b/>
+          <w:bCs/>
+          <w:sz w:val="40"/>
+          <w:szCs w:val="40"/>
         </w:rPr>
         <w:t>Lazy Loading</w:t>
       </w:r>
       <w:r>
         <w:rPr>
           <w:rFonts w:ascii="Courier New" w:hAnsi="Courier New" w:cs="Courier New"/>
-          <w:sz w:val="20"/>
-          <w:szCs w:val="20"/>
+          <w:b/>
+          <w:bCs/>
+          <w:sz w:val="40"/>
+          <w:szCs w:val="40"/>
           <w:rtl/>
         </w:rPr>
         <w:t xml:space="preserve"> در </w:t>
@@ -41,8 +49,10 @@
       <w:r>
         <w:rPr>
           <w:rFonts w:ascii="Courier New" w:hAnsi="Courier New" w:cs="Courier New"/>
-          <w:sz w:val="20"/>
-          <w:szCs w:val="20"/>
+          <w:b/>
+          <w:bCs/>
+          <w:sz w:val="40"/>
+          <w:szCs w:val="40"/>
         </w:rPr>
         <w:t>EF Core</w:t>
       </w:r>
@@ -62,7 +72,7 @@
       <w:pPr>
         <w:jc w:val="both"/>
         <w:rPr>
-          <w:rFonts w:ascii="Courier New" w:hAnsi="Courier New" w:cs="Courier New"/>
+          <w:rFonts w:ascii="Courier New" w:hAnsi="Courier New" w:cs="Courier New" w:hint="cs"/>
           <w:sz w:val="20"/>
           <w:szCs w:val="20"/>
           <w:rtl/>
@@ -191,27 +201,67 @@
           <w:szCs w:val="20"/>
           <w:rtl/>
         </w:rPr>
-        <w:t xml:space="preserve"> پیاده‌سازی نماییم، باید به کار را انجام دهیم:</w:t>
+        <w:t xml:space="preserve"> پیاده‌سازی نماییم، باید </w:t>
+      </w:r>
+      <w:r>
+        <w:rPr>
+          <w:rFonts w:ascii="Courier New" w:hAnsi="Courier New" w:cs="Courier New" w:hint="cs"/>
+          <w:sz w:val="20"/>
+          <w:szCs w:val="20"/>
+          <w:rtl/>
+        </w:rPr>
+        <w:t>سه کار</w:t>
+      </w:r>
+      <w:r>
+        <w:rPr>
+          <w:rFonts w:ascii="Courier New" w:hAnsi="Courier New" w:cs="Courier New"/>
+          <w:sz w:val="20"/>
+          <w:szCs w:val="20"/>
+          <w:rtl/>
+        </w:rPr>
+        <w:t xml:space="preserve"> انجام دهیم:</w:t>
       </w:r>
     </w:p>
     <w:p>
       <w:pPr>
         <w:jc w:val="both"/>
         <w:rPr>
-          <w:rFonts w:ascii="Courier New" w:hAnsi="Courier New" w:cs="Courier New"/>
-          <w:sz w:val="20"/>
-          <w:szCs w:val="20"/>
-          <w:rtl/>
-        </w:rPr>
-      </w:pPr>
-      <w:r>
-        <w:rPr>
-          <w:rFonts w:ascii="Courier New" w:hAnsi="Courier New" w:cs="Courier New"/>
-          <w:sz w:val="20"/>
-          <w:szCs w:val="20"/>
-          <w:rtl/>
-        </w:rPr>
-        <w:t xml:space="preserve">یک) باید </w:t>
+          <w:rFonts w:ascii="Courier New" w:hAnsi="Courier New" w:cs="Courier New" w:hint="cs"/>
+          <w:sz w:val="20"/>
+          <w:szCs w:val="20"/>
+          <w:rtl/>
+        </w:rPr>
+      </w:pPr>
+    </w:p>
+    <w:p>
+      <w:pPr>
+        <w:jc w:val="both"/>
+        <w:rPr>
+          <w:rFonts w:ascii="Courier New" w:hAnsi="Courier New" w:cs="Courier New" w:hint="cs"/>
+          <w:sz w:val="20"/>
+          <w:szCs w:val="20"/>
+          <w:rtl/>
+        </w:rPr>
+      </w:pPr>
+      <w:r>
+        <w:rPr>
+          <w:rFonts w:ascii="Courier New" w:hAnsi="Courier New" w:cs="Courier New"/>
+          <w:b/>
+          <w:bCs/>
+          <w:sz w:val="20"/>
+          <w:szCs w:val="20"/>
+          <w:rtl/>
+        </w:rPr>
+        <w:t>یک)</w:t>
+      </w:r>
+      <w:r>
+        <w:rPr>
+          <w:rFonts w:ascii="Courier New" w:hAnsi="Courier New" w:cs="Courier New"/>
+          <w:sz w:val="20"/>
+          <w:szCs w:val="20"/>
+          <w:rtl/>
+        </w:rPr>
+        <w:t xml:space="preserve"> باید </w:t>
       </w:r>
       <w:r>
         <w:rPr>
@@ -244,7 +294,6 @@
           <w:szCs w:val="20"/>
         </w:rPr>
       </w:pPr>
-      <w:proofErr w:type="gramStart"/>
       <w:r>
         <w:rPr>
           <w:rFonts w:ascii="Courier New" w:hAnsi="Courier New" w:cs="Courier New"/>
@@ -256,25 +305,47 @@
         </w:rPr>
         <w:t>Microsoft.EntityFrameworkCore.Proxies</w:t>
       </w:r>
-      <w:proofErr w:type="gramEnd"/>
-    </w:p>
-    <w:p>
-      <w:pPr>
-        <w:rPr>
-          <w:rFonts w:ascii="Courier New" w:hAnsi="Courier New" w:cs="Courier New"/>
-          <w:sz w:val="20"/>
-          <w:szCs w:val="20"/>
-          <w:rtl/>
-        </w:rPr>
-      </w:pPr>
-      <w:r>
-        <w:rPr>
-          <w:rFonts w:ascii="Courier New" w:hAnsi="Courier New" w:cs="Courier New"/>
-          <w:sz w:val="20"/>
-          <w:szCs w:val="20"/>
-          <w:rtl/>
-        </w:rPr>
-        <w:t xml:space="preserve">دو) باید در تابع </w:t>
+    </w:p>
+    <w:p>
+      <w:pPr>
+        <w:rPr>
+          <w:rFonts w:ascii="Courier New" w:hAnsi="Courier New" w:cs="Courier New"/>
+          <w:b/>
+          <w:bCs/>
+          <w:sz w:val="20"/>
+          <w:szCs w:val="20"/>
+          <w:rtl/>
+        </w:rPr>
+      </w:pPr>
+    </w:p>
+    <w:p>
+      <w:pPr>
+        <w:rPr>
+          <w:rFonts w:ascii="Courier New" w:hAnsi="Courier New" w:cs="Courier New" w:hint="cs"/>
+          <w:sz w:val="20"/>
+          <w:szCs w:val="20"/>
+          <w:rtl/>
+        </w:rPr>
+      </w:pPr>
+      <w:r>
+        <w:rPr>
+          <w:rFonts w:ascii="Courier New" w:hAnsi="Courier New" w:cs="Courier New"/>
+          <w:b/>
+          <w:bCs/>
+          <w:sz w:val="20"/>
+          <w:szCs w:val="20"/>
+          <w:rtl/>
+        </w:rPr>
+        <w:t>دو)</w:t>
+      </w:r>
+      <w:r>
+        <w:rPr>
+          <w:rFonts w:ascii="Courier New" w:hAnsi="Courier New" w:cs="Courier New"/>
+          <w:sz w:val="20"/>
+          <w:szCs w:val="20"/>
+          <w:rtl/>
+        </w:rPr>
+        <w:t xml:space="preserve"> باید در تابع </w:t>
       </w:r>
       <w:r>
         <w:rPr>
@@ -360,7 +431,6 @@
         </w:rPr>
         <w:tab/>
       </w:r>
-      <w:proofErr w:type="gramStart"/>
       <w:r>
         <w:rPr>
           <w:rFonts w:ascii="Courier New" w:hAnsi="Courier New" w:cs="Courier New"/>
@@ -370,19 +440,7 @@
           <w:sz w:val="20"/>
           <w:szCs w:val="20"/>
         </w:rPr>
-        <w:t>.UseLazyLoadingProxies</w:t>
-      </w:r>
-      <w:proofErr w:type="gramEnd"/>
-      <w:r>
-        <w:rPr>
-          <w:rFonts w:ascii="Courier New" w:hAnsi="Courier New" w:cs="Courier New"/>
-          <w:b/>
-          <w:bCs/>
-          <w:color w:val="FF0000"/>
-          <w:sz w:val="20"/>
-          <w:szCs w:val="20"/>
-        </w:rPr>
-        <w:t>()</w:t>
+        <w:t>.UseLazyLoadingProxies()</w:t>
       </w:r>
     </w:p>
     <w:p>
@@ -407,26 +465,7 @@
           <w:szCs w:val="20"/>
         </w:rPr>
         <w:tab/>
-      </w:r>
-      <w:proofErr w:type="gramStart"/>
-      <w:r>
-        <w:rPr>
-          <w:rFonts w:ascii="Courier New" w:hAnsi="Courier New" w:cs="Courier New"/>
-          <w:color w:val="000000"/>
-          <w:sz w:val="20"/>
-          <w:szCs w:val="20"/>
-        </w:rPr>
-        <w:t>.UseSqlServer</w:t>
-      </w:r>
-      <w:proofErr w:type="gramEnd"/>
-      <w:r>
-        <w:rPr>
-          <w:rFonts w:ascii="Courier New" w:hAnsi="Courier New" w:cs="Courier New"/>
-          <w:color w:val="000000"/>
-          <w:sz w:val="20"/>
-          <w:szCs w:val="20"/>
-        </w:rPr>
-        <w:t>(connectionString: connectionString)</w:t>
+        <w:t>.UseSqlServer(connectionString: connectionString)</w:t>
       </w:r>
     </w:p>
     <w:p>
@@ -473,12 +512,23 @@
       <w:pPr>
         <w:jc w:val="both"/>
         <w:rPr>
+          <w:rFonts w:ascii="Courier New" w:hAnsi="Courier New" w:cs="Courier New"/>
+          <w:sz w:val="20"/>
+          <w:szCs w:val="20"/>
+          <w:rtl/>
+        </w:rPr>
+      </w:pPr>
+      <w:r>
+        <w:rPr>
           <w:rFonts w:ascii="Courier New" w:hAnsi="Courier New" w:cs="Courier New" w:hint="cs"/>
-          <w:sz w:val="20"/>
-          <w:szCs w:val="20"/>
-          <w:rtl/>
-        </w:rPr>
-      </w:pPr>
+          <w:b/>
+          <w:bCs/>
+          <w:sz w:val="20"/>
+          <w:szCs w:val="20"/>
+          <w:rtl/>
+        </w:rPr>
+        <w:t>سه)</w:t>
+      </w:r>
       <w:r>
         <w:rPr>
           <w:rFonts w:ascii="Courier New" w:hAnsi="Courier New" w:cs="Courier New" w:hint="cs"/>
@@ -486,7 +536,7 @@
           <w:szCs w:val="20"/>
           <w:rtl/>
         </w:rPr>
-        <w:t xml:space="preserve">سه) باید </w:t>
+        <w:t xml:space="preserve"> باید </w:t>
       </w:r>
       <w:r>
         <w:rPr>
@@ -546,6 +596,942 @@
         </w:rPr>
         <w:t xml:space="preserve"> استفاده نماییم!</w:t>
       </w:r>
+    </w:p>
+    <w:p>
+      <w:pPr>
+        <w:jc w:val="both"/>
+        <w:rPr>
+          <w:rFonts w:ascii="Courier New" w:hAnsi="Courier New" w:cs="Courier New"/>
+          <w:sz w:val="20"/>
+          <w:szCs w:val="20"/>
+          <w:rtl/>
+        </w:rPr>
+      </w:pPr>
+    </w:p>
+    <w:p>
+      <w:pPr>
+        <w:jc w:val="both"/>
+        <w:rPr>
+          <w:rFonts w:ascii="Courier New" w:hAnsi="Courier New" w:cs="Courier New" w:hint="cs"/>
+          <w:sz w:val="20"/>
+          <w:szCs w:val="20"/>
+          <w:rtl/>
+        </w:rPr>
+      </w:pPr>
+      <w:r>
+        <w:rPr>
+          <w:rFonts w:ascii="Courier New" w:hAnsi="Courier New" w:cs="Courier New" w:hint="cs"/>
+          <w:b/>
+          <w:bCs/>
+          <w:sz w:val="20"/>
+          <w:szCs w:val="20"/>
+          <w:rtl/>
+        </w:rPr>
+        <w:t>نکته:</w:t>
+      </w:r>
+      <w:r>
+        <w:rPr>
+          <w:rFonts w:ascii="Courier New" w:hAnsi="Courier New" w:cs="Courier New" w:hint="cs"/>
+          <w:sz w:val="20"/>
+          <w:szCs w:val="20"/>
+          <w:rtl/>
+        </w:rPr>
+        <w:t xml:space="preserve"> مهم‌ترین کاربرد </w:t>
+      </w:r>
+      <w:r>
+        <w:rPr>
+          <w:rFonts w:ascii="Courier New" w:hAnsi="Courier New" w:cs="Courier New"/>
+          <w:sz w:val="20"/>
+          <w:szCs w:val="20"/>
+        </w:rPr>
+        <w:t>Lazy Loading</w:t>
+      </w:r>
+      <w:r>
+        <w:rPr>
+          <w:rFonts w:ascii="Courier New" w:hAnsi="Courier New" w:cs="Courier New" w:hint="cs"/>
+          <w:sz w:val="20"/>
+          <w:szCs w:val="20"/>
+          <w:rtl/>
+        </w:rPr>
+        <w:t xml:space="preserve"> در </w:t>
+      </w:r>
+      <w:r>
+        <w:rPr>
+          <w:rFonts w:ascii="Courier New" w:hAnsi="Courier New" w:cs="Courier New"/>
+          <w:sz w:val="20"/>
+          <w:szCs w:val="20"/>
+        </w:rPr>
+        <w:t>Domain Driven Design</w:t>
+      </w:r>
+      <w:r>
+        <w:rPr>
+          <w:rFonts w:ascii="Courier New" w:hAnsi="Courier New" w:cs="Courier New" w:hint="cs"/>
+          <w:sz w:val="20"/>
+          <w:szCs w:val="20"/>
+          <w:rtl/>
+        </w:rPr>
+        <w:t xml:space="preserve"> می‌باشد!</w:t>
+      </w:r>
+    </w:p>
+    <w:p>
+      <w:pPr>
+        <w:jc w:val="both"/>
+        <w:rPr>
+          <w:rFonts w:ascii="Courier New" w:hAnsi="Courier New" w:cs="Courier New" w:hint="cs"/>
+          <w:sz w:val="20"/>
+          <w:szCs w:val="20"/>
+          <w:rtl/>
+        </w:rPr>
+      </w:pPr>
+    </w:p>
+    <w:p>
+      <w:pPr>
+        <w:bidi w:val="0"/>
+        <w:rPr>
+          <w:rFonts w:ascii="Courier New" w:hAnsi="Courier New" w:cs="Courier New"/>
+          <w:sz w:val="20"/>
+          <w:szCs w:val="20"/>
+        </w:rPr>
+      </w:pPr>
+      <w:r>
+        <w:rPr>
+          <w:rFonts w:ascii="Courier New" w:hAnsi="Courier New" w:cs="Courier New"/>
+          <w:sz w:val="20"/>
+          <w:szCs w:val="20"/>
+        </w:rPr>
+        <w:br w:type="page"/>
+      </w:r>
+    </w:p>
+    <w:p>
+      <w:pPr>
+        <w:bidi w:val="0"/>
+        <w:jc w:val="both"/>
+        <w:rPr>
+          <w:rFonts w:ascii="Courier New" w:hAnsi="Courier New" w:cs="Courier New"/>
+          <w:sz w:val="20"/>
+          <w:szCs w:val="20"/>
+        </w:rPr>
+      </w:pPr>
+      <w:r>
+        <w:rPr>
+          <w:rFonts w:ascii="Courier New" w:hAnsi="Courier New" w:cs="Courier New"/>
+          <w:sz w:val="20"/>
+          <w:szCs w:val="20"/>
+        </w:rPr>
+        <w:lastRenderedPageBreak/>
+        <w:t>Role</w:t>
+      </w:r>
+      <w:r>
+        <w:rPr>
+          <w:rFonts w:ascii="Courier New" w:hAnsi="Courier New" w:cs="Courier New"/>
+          <w:sz w:val="20"/>
+          <w:szCs w:val="20"/>
+        </w:rPr>
+        <w:tab/>
+      </w:r>
+      <w:r>
+        <w:rPr>
+          <w:rFonts w:ascii="Courier New" w:hAnsi="Courier New" w:cs="Courier New"/>
+          <w:sz w:val="20"/>
+          <w:szCs w:val="20"/>
+        </w:rPr>
+        <w:tab/>
+      </w:r>
+      <w:r>
+        <w:rPr>
+          <w:rFonts w:ascii="Courier New" w:hAnsi="Courier New" w:cs="Courier New"/>
+          <w:sz w:val="20"/>
+          <w:szCs w:val="20"/>
+        </w:rPr>
+        <w:tab/>
+        <w:t>1.</w:t>
+      </w:r>
+      <w:r>
+        <w:rPr>
+          <w:rFonts w:ascii="Courier New" w:hAnsi="Courier New" w:cs="Courier New"/>
+          <w:sz w:val="20"/>
+          <w:szCs w:val="20"/>
+        </w:rPr>
+        <w:t>.</w:t>
+      </w:r>
+      <w:r>
+        <w:rPr>
+          <w:rFonts w:ascii="Courier New" w:hAnsi="Courier New" w:cs="Courier New"/>
+          <w:sz w:val="20"/>
+          <w:szCs w:val="20"/>
+        </w:rPr>
+        <w:t>.N</w:t>
+      </w:r>
+      <w:r>
+        <w:rPr>
+          <w:rFonts w:ascii="Courier New" w:hAnsi="Courier New" w:cs="Courier New"/>
+          <w:sz w:val="20"/>
+          <w:szCs w:val="20"/>
+        </w:rPr>
+        <w:tab/>
+      </w:r>
+      <w:r>
+        <w:rPr>
+          <w:rFonts w:ascii="Courier New" w:hAnsi="Courier New" w:cs="Courier New"/>
+          <w:sz w:val="20"/>
+          <w:szCs w:val="20"/>
+        </w:rPr>
+        <w:tab/>
+      </w:r>
+      <w:r>
+        <w:rPr>
+          <w:rFonts w:ascii="Courier New" w:hAnsi="Courier New" w:cs="Courier New"/>
+          <w:sz w:val="20"/>
+          <w:szCs w:val="20"/>
+        </w:rPr>
+        <w:tab/>
+        <w:t>User</w:t>
+      </w:r>
+    </w:p>
+    <w:p>
+      <w:pPr>
+        <w:bidi w:val="0"/>
+        <w:jc w:val="both"/>
+        <w:rPr>
+          <w:rFonts w:ascii="Courier New" w:hAnsi="Courier New" w:cs="Courier New"/>
+          <w:sz w:val="20"/>
+          <w:szCs w:val="20"/>
+        </w:rPr>
+      </w:pPr>
+      <w:r>
+        <w:rPr>
+          <w:rFonts w:ascii="Courier New" w:hAnsi="Courier New" w:cs="Courier New"/>
+          <w:sz w:val="20"/>
+          <w:szCs w:val="20"/>
+        </w:rPr>
+        <w:tab/>
+        <w:t>Users</w:t>
+      </w:r>
+      <w:r>
+        <w:rPr>
+          <w:rFonts w:ascii="Courier New" w:hAnsi="Courier New" w:cs="Courier New"/>
+          <w:sz w:val="20"/>
+          <w:szCs w:val="20"/>
+        </w:rPr>
+        <w:tab/>
+      </w:r>
+      <w:r>
+        <w:rPr>
+          <w:rFonts w:ascii="Courier New" w:hAnsi="Courier New" w:cs="Courier New"/>
+          <w:sz w:val="20"/>
+          <w:szCs w:val="20"/>
+        </w:rPr>
+        <w:tab/>
+      </w:r>
+      <w:r>
+        <w:rPr>
+          <w:rFonts w:ascii="Courier New" w:hAnsi="Courier New" w:cs="Courier New"/>
+          <w:sz w:val="20"/>
+          <w:szCs w:val="20"/>
+        </w:rPr>
+        <w:tab/>
+      </w:r>
+      <w:r>
+        <w:rPr>
+          <w:rFonts w:ascii="Courier New" w:hAnsi="Courier New" w:cs="Courier New"/>
+          <w:sz w:val="20"/>
+          <w:szCs w:val="20"/>
+        </w:rPr>
+        <w:tab/>
+      </w:r>
+      <w:r>
+        <w:rPr>
+          <w:rFonts w:ascii="Courier New" w:hAnsi="Courier New" w:cs="Courier New"/>
+          <w:sz w:val="20"/>
+          <w:szCs w:val="20"/>
+        </w:rPr>
+        <w:tab/>
+      </w:r>
+      <w:r>
+        <w:rPr>
+          <w:rFonts w:ascii="Courier New" w:hAnsi="Courier New" w:cs="Courier New"/>
+          <w:sz w:val="20"/>
+          <w:szCs w:val="20"/>
+        </w:rPr>
+        <w:tab/>
+        <w:t>Role</w:t>
+      </w:r>
+    </w:p>
+    <w:p>
+      <w:pPr>
+        <w:bidi w:val="0"/>
+        <w:jc w:val="both"/>
+        <w:rPr>
+          <w:rFonts w:ascii="Courier New" w:hAnsi="Courier New" w:cs="Courier New"/>
+          <w:sz w:val="20"/>
+          <w:szCs w:val="20"/>
+        </w:rPr>
+      </w:pPr>
+    </w:p>
+    <w:p>
+      <w:pPr>
+        <w:pStyle w:val="ListParagraph"/>
+        <w:numPr>
+          <w:ilvl w:val="0"/>
+          <w:numId w:val="3"/>
+        </w:numPr>
+        <w:bidi w:val="0"/>
+        <w:jc w:val="both"/>
+        <w:rPr>
+          <w:rFonts w:ascii="Courier New" w:hAnsi="Courier New" w:cs="Courier New"/>
+          <w:b/>
+          <w:bCs/>
+          <w:sz w:val="20"/>
+          <w:szCs w:val="20"/>
+        </w:rPr>
+      </w:pPr>
+      <w:r>
+        <w:rPr>
+          <w:rFonts w:ascii="Courier New" w:hAnsi="Courier New" w:cs="Courier New"/>
+          <w:b/>
+          <w:bCs/>
+          <w:sz w:val="20"/>
+          <w:szCs w:val="20"/>
+        </w:rPr>
+        <w:t>No Loading!</w:t>
+      </w:r>
+    </w:p>
+    <w:p>
+      <w:pPr>
+        <w:autoSpaceDE w:val="0"/>
+        <w:autoSpaceDN w:val="0"/>
+        <w:bidi w:val="0"/>
+        <w:adjustRightInd w:val="0"/>
+        <w:spacing w:after="0" w:line="240" w:lineRule="auto"/>
+        <w:rPr>
+          <w:rFonts w:ascii="Courier New" w:hAnsi="Courier New" w:cs="Courier New"/>
+          <w:sz w:val="20"/>
+          <w:szCs w:val="20"/>
+        </w:rPr>
+      </w:pPr>
+      <w:r>
+        <w:rPr>
+          <w:rFonts w:ascii="Courier New" w:hAnsi="Courier New" w:cs="Courier New"/>
+          <w:sz w:val="20"/>
+          <w:szCs w:val="20"/>
+        </w:rPr>
+        <w:t xml:space="preserve">var </w:t>
+      </w:r>
+      <w:r>
+        <w:rPr>
+          <w:rFonts w:ascii="Courier New" w:hAnsi="Courier New" w:cs="Courier New"/>
+          <w:sz w:val="20"/>
+          <w:szCs w:val="20"/>
+        </w:rPr>
+        <w:t>r</w:t>
+      </w:r>
+      <w:r>
+        <w:rPr>
+          <w:rFonts w:ascii="Courier New" w:hAnsi="Courier New" w:cs="Courier New"/>
+          <w:sz w:val="20"/>
+          <w:szCs w:val="20"/>
+        </w:rPr>
+        <w:t>ole =</w:t>
+      </w:r>
+    </w:p>
+    <w:p>
+      <w:pPr>
+        <w:autoSpaceDE w:val="0"/>
+        <w:autoSpaceDN w:val="0"/>
+        <w:bidi w:val="0"/>
+        <w:adjustRightInd w:val="0"/>
+        <w:spacing w:after="0" w:line="240" w:lineRule="auto"/>
+        <w:rPr>
+          <w:rFonts w:ascii="Courier New" w:hAnsi="Courier New" w:cs="Courier New"/>
+          <w:sz w:val="20"/>
+          <w:szCs w:val="20"/>
+        </w:rPr>
+      </w:pPr>
+      <w:r>
+        <w:rPr>
+          <w:rFonts w:ascii="Courier New" w:hAnsi="Courier New" w:cs="Courier New"/>
+          <w:sz w:val="20"/>
+          <w:szCs w:val="20"/>
+        </w:rPr>
+        <w:tab/>
+        <w:t>await</w:t>
+      </w:r>
+    </w:p>
+    <w:p>
+      <w:pPr>
+        <w:autoSpaceDE w:val="0"/>
+        <w:autoSpaceDN w:val="0"/>
+        <w:bidi w:val="0"/>
+        <w:adjustRightInd w:val="0"/>
+        <w:spacing w:after="0" w:line="240" w:lineRule="auto"/>
+        <w:rPr>
+          <w:rFonts w:ascii="Courier New" w:hAnsi="Courier New" w:cs="Courier New"/>
+          <w:sz w:val="20"/>
+          <w:szCs w:val="20"/>
+        </w:rPr>
+      </w:pPr>
+      <w:r>
+        <w:rPr>
+          <w:rFonts w:ascii="Courier New" w:hAnsi="Courier New" w:cs="Courier New"/>
+          <w:sz w:val="20"/>
+          <w:szCs w:val="20"/>
+        </w:rPr>
+        <w:tab/>
+        <w:t>applicationDbContext.Roles</w:t>
+      </w:r>
+    </w:p>
+    <w:p>
+      <w:pPr>
+        <w:autoSpaceDE w:val="0"/>
+        <w:autoSpaceDN w:val="0"/>
+        <w:bidi w:val="0"/>
+        <w:adjustRightInd w:val="0"/>
+        <w:spacing w:after="0" w:line="240" w:lineRule="auto"/>
+        <w:rPr>
+          <w:rFonts w:ascii="Courier New" w:hAnsi="Courier New" w:cs="Courier New"/>
+          <w:sz w:val="20"/>
+          <w:szCs w:val="20"/>
+        </w:rPr>
+      </w:pPr>
+      <w:r>
+        <w:rPr>
+          <w:rFonts w:ascii="Courier New" w:hAnsi="Courier New" w:cs="Courier New"/>
+          <w:sz w:val="20"/>
+          <w:szCs w:val="20"/>
+        </w:rPr>
+        <w:tab/>
+        <w:t>.FirstOrDefaultAsync();</w:t>
+      </w:r>
+    </w:p>
+    <w:p>
+      <w:pPr>
+        <w:bidi w:val="0"/>
+        <w:jc w:val="both"/>
+        <w:rPr>
+          <w:rFonts w:ascii="Courier New" w:hAnsi="Courier New" w:cs="Courier New"/>
+          <w:sz w:val="20"/>
+          <w:szCs w:val="20"/>
+        </w:rPr>
+      </w:pPr>
+    </w:p>
+    <w:p>
+      <w:pPr>
+        <w:bidi w:val="0"/>
+        <w:jc w:val="both"/>
+        <w:rPr>
+          <w:rFonts w:ascii="Courier New" w:hAnsi="Courier New" w:cs="Courier New"/>
+          <w:sz w:val="20"/>
+          <w:szCs w:val="20"/>
+        </w:rPr>
+      </w:pPr>
+      <w:r>
+        <w:rPr>
+          <w:rFonts w:ascii="Courier New" w:hAnsi="Courier New" w:cs="Courier New"/>
+          <w:sz w:val="20"/>
+          <w:szCs w:val="20"/>
+        </w:rPr>
+        <w:t xml:space="preserve">var userCount = role.Users.Count; </w:t>
+      </w:r>
+      <w:r>
+        <w:rPr>
+          <w:rFonts w:ascii="Courier New" w:hAnsi="Courier New" w:cs="Courier New"/>
+          <w:b/>
+          <w:bCs/>
+          <w:sz w:val="20"/>
+          <w:szCs w:val="20"/>
+        </w:rPr>
+        <w:t>// Zero!</w:t>
+      </w:r>
+    </w:p>
+    <w:p>
+      <w:pPr>
+        <w:bidi w:val="0"/>
+        <w:jc w:val="both"/>
+        <w:rPr>
+          <w:rFonts w:ascii="Courier New" w:hAnsi="Courier New" w:cs="Courier New"/>
+          <w:sz w:val="20"/>
+          <w:szCs w:val="20"/>
+        </w:rPr>
+      </w:pPr>
+    </w:p>
+    <w:p>
+      <w:pPr>
+        <w:pStyle w:val="ListParagraph"/>
+        <w:numPr>
+          <w:ilvl w:val="0"/>
+          <w:numId w:val="2"/>
+        </w:numPr>
+        <w:bidi w:val="0"/>
+        <w:jc w:val="both"/>
+        <w:rPr>
+          <w:rFonts w:ascii="Courier New" w:hAnsi="Courier New" w:cs="Courier New"/>
+          <w:b/>
+          <w:bCs/>
+          <w:sz w:val="20"/>
+          <w:szCs w:val="20"/>
+        </w:rPr>
+      </w:pPr>
+      <w:r>
+        <w:rPr>
+          <w:rFonts w:ascii="Courier New" w:hAnsi="Courier New" w:cs="Courier New"/>
+          <w:b/>
+          <w:bCs/>
+          <w:sz w:val="20"/>
+          <w:szCs w:val="20"/>
+        </w:rPr>
+        <w:t>Eager Loading!</w:t>
+      </w:r>
+    </w:p>
+    <w:p>
+      <w:pPr>
+        <w:pStyle w:val="ListParagraph"/>
+        <w:numPr>
+          <w:ilvl w:val="0"/>
+          <w:numId w:val="2"/>
+        </w:numPr>
+        <w:jc w:val="both"/>
+        <w:rPr>
+          <w:rFonts w:ascii="Courier New" w:hAnsi="Courier New" w:cs="Courier New"/>
+          <w:b/>
+          <w:bCs/>
+          <w:color w:val="FF0000"/>
+          <w:sz w:val="20"/>
+          <w:szCs w:val="20"/>
+        </w:rPr>
+      </w:pPr>
+      <w:r>
+        <w:rPr>
+          <w:rFonts w:ascii="Courier New" w:hAnsi="Courier New" w:cs="Courier New" w:hint="cs"/>
+          <w:b/>
+          <w:bCs/>
+          <w:color w:val="FF0000"/>
+          <w:sz w:val="20"/>
+          <w:szCs w:val="20"/>
+          <w:rtl/>
+        </w:rPr>
+        <w:t xml:space="preserve">نکته: حتی اگر سرویس </w:t>
+      </w:r>
+      <w:r>
+        <w:rPr>
+          <w:rFonts w:ascii="Courier New" w:hAnsi="Courier New" w:cs="Courier New"/>
+          <w:b/>
+          <w:bCs/>
+          <w:color w:val="FF0000"/>
+          <w:sz w:val="20"/>
+          <w:szCs w:val="20"/>
+        </w:rPr>
+        <w:t>Lazy Loading</w:t>
+      </w:r>
+      <w:r>
+        <w:rPr>
+          <w:rFonts w:ascii="Courier New" w:hAnsi="Courier New" w:cs="Courier New" w:hint="cs"/>
+          <w:b/>
+          <w:bCs/>
+          <w:color w:val="FF0000"/>
+          <w:sz w:val="20"/>
+          <w:szCs w:val="20"/>
+          <w:rtl/>
+        </w:rPr>
+        <w:t xml:space="preserve"> فعال باشد!</w:t>
+      </w:r>
+    </w:p>
+    <w:p>
+      <w:pPr>
+        <w:autoSpaceDE w:val="0"/>
+        <w:autoSpaceDN w:val="0"/>
+        <w:bidi w:val="0"/>
+        <w:adjustRightInd w:val="0"/>
+        <w:spacing w:after="0" w:line="240" w:lineRule="auto"/>
+        <w:rPr>
+          <w:rFonts w:ascii="Courier New" w:hAnsi="Courier New" w:cs="Courier New"/>
+          <w:sz w:val="20"/>
+          <w:szCs w:val="20"/>
+        </w:rPr>
+      </w:pPr>
+      <w:r>
+        <w:rPr>
+          <w:rFonts w:ascii="Courier New" w:hAnsi="Courier New" w:cs="Courier New"/>
+          <w:sz w:val="20"/>
+          <w:szCs w:val="20"/>
+        </w:rPr>
+        <w:t xml:space="preserve">var </w:t>
+      </w:r>
+      <w:r>
+        <w:rPr>
+          <w:rFonts w:ascii="Courier New" w:hAnsi="Courier New" w:cs="Courier New"/>
+          <w:sz w:val="20"/>
+          <w:szCs w:val="20"/>
+        </w:rPr>
+        <w:t>r</w:t>
+      </w:r>
+      <w:r>
+        <w:rPr>
+          <w:rFonts w:ascii="Courier New" w:hAnsi="Courier New" w:cs="Courier New"/>
+          <w:sz w:val="20"/>
+          <w:szCs w:val="20"/>
+        </w:rPr>
+        <w:t>ole =</w:t>
+      </w:r>
+    </w:p>
+    <w:p>
+      <w:pPr>
+        <w:autoSpaceDE w:val="0"/>
+        <w:autoSpaceDN w:val="0"/>
+        <w:bidi w:val="0"/>
+        <w:adjustRightInd w:val="0"/>
+        <w:spacing w:after="0" w:line="240" w:lineRule="auto"/>
+        <w:rPr>
+          <w:rFonts w:ascii="Courier New" w:hAnsi="Courier New" w:cs="Courier New"/>
+          <w:sz w:val="20"/>
+          <w:szCs w:val="20"/>
+        </w:rPr>
+      </w:pPr>
+      <w:r>
+        <w:rPr>
+          <w:rFonts w:ascii="Courier New" w:hAnsi="Courier New" w:cs="Courier New"/>
+          <w:sz w:val="20"/>
+          <w:szCs w:val="20"/>
+        </w:rPr>
+        <w:tab/>
+        <w:t>await</w:t>
+      </w:r>
+    </w:p>
+    <w:p>
+      <w:pPr>
+        <w:autoSpaceDE w:val="0"/>
+        <w:autoSpaceDN w:val="0"/>
+        <w:bidi w:val="0"/>
+        <w:adjustRightInd w:val="0"/>
+        <w:spacing w:after="0" w:line="240" w:lineRule="auto"/>
+        <w:rPr>
+          <w:rFonts w:ascii="Courier New" w:hAnsi="Courier New" w:cs="Courier New"/>
+          <w:sz w:val="20"/>
+          <w:szCs w:val="20"/>
+        </w:rPr>
+      </w:pPr>
+      <w:r>
+        <w:rPr>
+          <w:rFonts w:ascii="Courier New" w:hAnsi="Courier New" w:cs="Courier New"/>
+          <w:sz w:val="20"/>
+          <w:szCs w:val="20"/>
+        </w:rPr>
+        <w:tab/>
+        <w:t>applicationDbContext.Roles</w:t>
+      </w:r>
+    </w:p>
+    <w:p>
+      <w:pPr>
+        <w:autoSpaceDE w:val="0"/>
+        <w:autoSpaceDN w:val="0"/>
+        <w:bidi w:val="0"/>
+        <w:adjustRightInd w:val="0"/>
+        <w:spacing w:after="0" w:line="240" w:lineRule="auto"/>
+        <w:rPr>
+          <w:rFonts w:ascii="Courier New" w:hAnsi="Courier New" w:cs="Courier New"/>
+          <w:b/>
+          <w:bCs/>
+          <w:sz w:val="20"/>
+          <w:szCs w:val="20"/>
+        </w:rPr>
+      </w:pPr>
+      <w:r>
+        <w:rPr>
+          <w:rFonts w:ascii="Courier New" w:hAnsi="Courier New" w:cs="Courier New"/>
+          <w:sz w:val="20"/>
+          <w:szCs w:val="20"/>
+        </w:rPr>
+        <w:tab/>
+      </w:r>
+      <w:r>
+        <w:rPr>
+          <w:rFonts w:ascii="Courier New" w:hAnsi="Courier New" w:cs="Courier New"/>
+          <w:b/>
+          <w:bCs/>
+          <w:sz w:val="20"/>
+          <w:szCs w:val="20"/>
+        </w:rPr>
+        <w:t>.Include(current =&gt; current.Users)</w:t>
+      </w:r>
+    </w:p>
+    <w:p>
+      <w:pPr>
+        <w:autoSpaceDE w:val="0"/>
+        <w:autoSpaceDN w:val="0"/>
+        <w:bidi w:val="0"/>
+        <w:adjustRightInd w:val="0"/>
+        <w:spacing w:after="0" w:line="240" w:lineRule="auto"/>
+        <w:rPr>
+          <w:rFonts w:ascii="Courier New" w:hAnsi="Courier New" w:cs="Courier New"/>
+          <w:sz w:val="20"/>
+          <w:szCs w:val="20"/>
+        </w:rPr>
+      </w:pPr>
+      <w:r>
+        <w:rPr>
+          <w:rFonts w:ascii="Courier New" w:hAnsi="Courier New" w:cs="Courier New"/>
+          <w:sz w:val="20"/>
+          <w:szCs w:val="20"/>
+        </w:rPr>
+        <w:tab/>
+        <w:t>.FirstOrDefaultAsync();</w:t>
+      </w:r>
+    </w:p>
+    <w:p>
+      <w:pPr>
+        <w:bidi w:val="0"/>
+        <w:jc w:val="both"/>
+        <w:rPr>
+          <w:rFonts w:ascii="Courier New" w:hAnsi="Courier New" w:cs="Courier New"/>
+          <w:sz w:val="20"/>
+          <w:szCs w:val="20"/>
+        </w:rPr>
+      </w:pPr>
+    </w:p>
+    <w:p>
+      <w:pPr>
+        <w:bidi w:val="0"/>
+        <w:jc w:val="both"/>
+        <w:rPr>
+          <w:rFonts w:ascii="Courier New" w:hAnsi="Courier New" w:cs="Courier New"/>
+          <w:sz w:val="20"/>
+          <w:szCs w:val="20"/>
+        </w:rPr>
+      </w:pPr>
+      <w:r>
+        <w:rPr>
+          <w:rFonts w:ascii="Courier New" w:hAnsi="Courier New" w:cs="Courier New"/>
+          <w:sz w:val="20"/>
+          <w:szCs w:val="20"/>
+        </w:rPr>
+        <w:t xml:space="preserve">var userCount = role.Users.Count; </w:t>
+      </w:r>
+      <w:r>
+        <w:rPr>
+          <w:rFonts w:ascii="Courier New" w:hAnsi="Courier New" w:cs="Courier New"/>
+          <w:b/>
+          <w:bCs/>
+          <w:sz w:val="20"/>
+          <w:szCs w:val="20"/>
+        </w:rPr>
+        <w:t xml:space="preserve">// </w:t>
+      </w:r>
+      <w:r>
+        <w:rPr>
+          <w:rFonts w:ascii="Courier New" w:hAnsi="Courier New" w:cs="Courier New"/>
+          <w:b/>
+          <w:bCs/>
+          <w:sz w:val="20"/>
+          <w:szCs w:val="20"/>
+        </w:rPr>
+        <w:t>3!</w:t>
+      </w:r>
+    </w:p>
+    <w:p>
+      <w:pPr>
+        <w:bidi w:val="0"/>
+        <w:jc w:val="both"/>
+        <w:rPr>
+          <w:rFonts w:ascii="Courier New" w:hAnsi="Courier New" w:cs="Courier New"/>
+          <w:sz w:val="20"/>
+          <w:szCs w:val="20"/>
+        </w:rPr>
+      </w:pPr>
+    </w:p>
+    <w:p>
+      <w:pPr>
+        <w:pStyle w:val="ListParagraph"/>
+        <w:numPr>
+          <w:ilvl w:val="0"/>
+          <w:numId w:val="1"/>
+        </w:numPr>
+        <w:bidi w:val="0"/>
+        <w:jc w:val="both"/>
+        <w:rPr>
+          <w:rFonts w:ascii="Courier New" w:hAnsi="Courier New" w:cs="Courier New"/>
+          <w:b/>
+          <w:bCs/>
+          <w:sz w:val="20"/>
+          <w:szCs w:val="20"/>
+        </w:rPr>
+      </w:pPr>
+      <w:r>
+        <w:rPr>
+          <w:rFonts w:ascii="Courier New" w:hAnsi="Courier New" w:cs="Courier New"/>
+          <w:b/>
+          <w:bCs/>
+          <w:sz w:val="20"/>
+          <w:szCs w:val="20"/>
+        </w:rPr>
+        <w:t>Lazy</w:t>
+      </w:r>
+      <w:r>
+        <w:rPr>
+          <w:rFonts w:ascii="Courier New" w:hAnsi="Courier New" w:cs="Courier New"/>
+          <w:b/>
+          <w:bCs/>
+          <w:sz w:val="20"/>
+          <w:szCs w:val="20"/>
+        </w:rPr>
+        <w:t xml:space="preserve"> Loading!</w:t>
+      </w:r>
+    </w:p>
+    <w:p>
+      <w:pPr>
+        <w:autoSpaceDE w:val="0"/>
+        <w:autoSpaceDN w:val="0"/>
+        <w:bidi w:val="0"/>
+        <w:adjustRightInd w:val="0"/>
+        <w:spacing w:after="0" w:line="240" w:lineRule="auto"/>
+        <w:rPr>
+          <w:rFonts w:ascii="Courier New" w:hAnsi="Courier New" w:cs="Courier New"/>
+          <w:sz w:val="20"/>
+          <w:szCs w:val="20"/>
+        </w:rPr>
+      </w:pPr>
+      <w:r>
+        <w:rPr>
+          <w:rFonts w:ascii="Courier New" w:hAnsi="Courier New" w:cs="Courier New"/>
+          <w:sz w:val="20"/>
+          <w:szCs w:val="20"/>
+        </w:rPr>
+        <w:t xml:space="preserve">var </w:t>
+      </w:r>
+      <w:r>
+        <w:rPr>
+          <w:rFonts w:ascii="Courier New" w:hAnsi="Courier New" w:cs="Courier New"/>
+          <w:sz w:val="20"/>
+          <w:szCs w:val="20"/>
+        </w:rPr>
+        <w:t>r</w:t>
+      </w:r>
+      <w:r>
+        <w:rPr>
+          <w:rFonts w:ascii="Courier New" w:hAnsi="Courier New" w:cs="Courier New"/>
+          <w:sz w:val="20"/>
+          <w:szCs w:val="20"/>
+        </w:rPr>
+        <w:t>ole =</w:t>
+      </w:r>
+    </w:p>
+    <w:p>
+      <w:pPr>
+        <w:autoSpaceDE w:val="0"/>
+        <w:autoSpaceDN w:val="0"/>
+        <w:bidi w:val="0"/>
+        <w:adjustRightInd w:val="0"/>
+        <w:spacing w:after="0" w:line="240" w:lineRule="auto"/>
+        <w:rPr>
+          <w:rFonts w:ascii="Courier New" w:hAnsi="Courier New" w:cs="Courier New"/>
+          <w:sz w:val="20"/>
+          <w:szCs w:val="20"/>
+        </w:rPr>
+      </w:pPr>
+      <w:r>
+        <w:rPr>
+          <w:rFonts w:ascii="Courier New" w:hAnsi="Courier New" w:cs="Courier New"/>
+          <w:sz w:val="20"/>
+          <w:szCs w:val="20"/>
+        </w:rPr>
+        <w:tab/>
+        <w:t>await</w:t>
+      </w:r>
+    </w:p>
+    <w:p>
+      <w:pPr>
+        <w:autoSpaceDE w:val="0"/>
+        <w:autoSpaceDN w:val="0"/>
+        <w:bidi w:val="0"/>
+        <w:adjustRightInd w:val="0"/>
+        <w:spacing w:after="0" w:line="240" w:lineRule="auto"/>
+        <w:rPr>
+          <w:rFonts w:ascii="Courier New" w:hAnsi="Courier New" w:cs="Courier New"/>
+          <w:sz w:val="20"/>
+          <w:szCs w:val="20"/>
+        </w:rPr>
+      </w:pPr>
+      <w:r>
+        <w:rPr>
+          <w:rFonts w:ascii="Courier New" w:hAnsi="Courier New" w:cs="Courier New"/>
+          <w:sz w:val="20"/>
+          <w:szCs w:val="20"/>
+        </w:rPr>
+        <w:tab/>
+        <w:t>applicationDbContext.Roles</w:t>
+      </w:r>
+    </w:p>
+    <w:p>
+      <w:pPr>
+        <w:autoSpaceDE w:val="0"/>
+        <w:autoSpaceDN w:val="0"/>
+        <w:bidi w:val="0"/>
+        <w:adjustRightInd w:val="0"/>
+        <w:spacing w:after="0" w:line="240" w:lineRule="auto"/>
+        <w:rPr>
+          <w:rFonts w:ascii="Courier New" w:hAnsi="Courier New" w:cs="Courier New"/>
+          <w:sz w:val="20"/>
+          <w:szCs w:val="20"/>
+        </w:rPr>
+      </w:pPr>
+      <w:r>
+        <w:rPr>
+          <w:rFonts w:ascii="Courier New" w:hAnsi="Courier New" w:cs="Courier New"/>
+          <w:sz w:val="20"/>
+          <w:szCs w:val="20"/>
+        </w:rPr>
+        <w:tab/>
+        <w:t>.FirstOrDefaultAsync();</w:t>
+      </w:r>
+    </w:p>
+    <w:p>
+      <w:pPr>
+        <w:bidi w:val="0"/>
+        <w:jc w:val="both"/>
+        <w:rPr>
+          <w:rFonts w:ascii="Courier New" w:hAnsi="Courier New" w:cs="Courier New"/>
+          <w:sz w:val="20"/>
+          <w:szCs w:val="20"/>
+        </w:rPr>
+      </w:pPr>
+    </w:p>
+    <w:p>
+      <w:pPr>
+        <w:bidi w:val="0"/>
+        <w:jc w:val="both"/>
+        <w:rPr>
+          <w:rFonts w:ascii="Courier New" w:hAnsi="Courier New" w:cs="Courier New"/>
+          <w:sz w:val="20"/>
+          <w:szCs w:val="20"/>
+        </w:rPr>
+      </w:pPr>
+      <w:r>
+        <w:rPr>
+          <w:rFonts w:ascii="Courier New" w:hAnsi="Courier New" w:cs="Courier New"/>
+          <w:sz w:val="20"/>
+          <w:szCs w:val="20"/>
+        </w:rPr>
+        <w:t xml:space="preserve">var userCount = role.Users.Count; </w:t>
+      </w:r>
+      <w:r>
+        <w:rPr>
+          <w:rFonts w:ascii="Courier New" w:hAnsi="Courier New" w:cs="Courier New"/>
+          <w:b/>
+          <w:bCs/>
+          <w:sz w:val="20"/>
+          <w:szCs w:val="20"/>
+        </w:rPr>
+        <w:t>// 3!</w:t>
+      </w:r>
+    </w:p>
+    <w:p>
+      <w:pPr>
+        <w:bidi w:val="0"/>
+        <w:jc w:val="both"/>
+        <w:rPr>
+          <w:rFonts w:ascii="Courier New" w:hAnsi="Courier New" w:cs="Courier New"/>
+          <w:sz w:val="20"/>
+          <w:szCs w:val="20"/>
+        </w:rPr>
+      </w:pPr>
     </w:p>
     <w:sectPr>
       <w:pgSz w:w="11906" w:h="16838"/>
@@ -557,6 +1543,356 @@
     </w:sectPr>
   </w:body>
 </w:document>
+</file>
+
+<file path=word/numbering.xml><?xml version="1.0" encoding="utf-8"?>
+<w:numbering xmlns:wpc="http://schemas.microsoft.com/office/word/2010/wordprocessingCanvas" xmlns:cx="http://schemas.microsoft.com/office/drawing/2014/chartex" xmlns:cx1="http://schemas.microsoft.com/office/drawing/2015/9/8/chartex" xmlns:cx2="http://schemas.microsoft.com/office/drawing/2015/10/21/chartex" xmlns:cx3="http://schemas.microsoft.com/office/drawing/2016/5/9/chartex" xmlns:cx4="http://schemas.microsoft.com/office/drawing/2016/5/10/chartex" xmlns:cx5="http://schemas.microsoft.com/office/drawing/2016/5/11/chartex" xmlns:cx6="http://schemas.microsoft.com/office/drawing/2016/5/12/chartex" xmlns:cx7="http://schemas.microsoft.com/office/drawing/2016/5/13/chartex" xmlns:cx8="http://schemas.microsoft.com/office/drawing/2016/5/14/chartex" xmlns:mc="http://schemas.openxmlformats.org/markup-compatibility/2006" xmlns:aink="http://schemas.microsoft.com/office/drawing/2016/ink" xmlns:am3d="http://schemas.microsoft.com/office/drawing/2017/model3d" xmlns:o="urn:schemas-microsoft-com:office:office" xmlns:r="http://schemas.openxmlformats.org/officeDocument/2006/relationships" xmlns:m="http://schemas.openxmlformats.org/officeDocument/2006/math" xmlns:v="urn:schemas-microsoft-com:vml" xmlns:wp14="http://schemas.microsoft.com/office/word/2010/wordprocessingDrawing" xmlns:wp="http://schemas.openxmlformats.org/drawingml/2006/wordprocessingDrawing" xmlns:w10="urn:schemas-microsoft-com:office:word" xmlns:w="http://schemas.openxmlformats.org/wordprocessingml/2006/main" xmlns:w14="http://schemas.microsoft.com/office/word/2010/wordml" xmlns:w15="http://schemas.microsoft.com/office/word/2012/wordml" xmlns:w16cex="http://schemas.microsoft.com/office/word/2018/wordml/cex" xmlns:w16cid="http://schemas.microsoft.com/office/word/2016/wordml/cid" xmlns:w16="http://schemas.microsoft.com/office/word/2018/wordml" xmlns:w16sdtdh="http://schemas.microsoft.com/office/word/2020/wordml/sdtdatahash" xmlns:w16se="http://schemas.microsoft.com/office/word/2015/wordml/symex" xmlns:wpg="http://schemas.microsoft.com/office/word/2010/wordprocessingGroup" xmlns:wpi="http://schemas.microsoft.com/office/word/2010/wordprocessingInk" xmlns:wne="http://schemas.microsoft.com/office/word/2006/wordml" xmlns:wps="http://schemas.microsoft.com/office/word/2010/wordprocessingShape" mc:Ignorable="w14 w15 w16se w16cid w16 w16cex w16sdtdh wp14">
+  <w:abstractNum w:abstractNumId="0" w15:restartNumberingAfterBreak="0">
+    <w:nsid w:val="049166A8"/>
+    <w:multiLevelType w:val="hybridMultilevel"/>
+    <w:tmpl w:val="249E2C72"/>
+    <w:lvl w:ilvl="0" w:tplc="CC7EAABA">
+      <w:numFmt w:val="bullet"/>
+      <w:lvlText w:val="-"/>
+      <w:lvlJc w:val="left"/>
+      <w:pPr>
+        <w:ind w:left="720" w:hanging="360"/>
+      </w:pPr>
+      <w:rPr>
+        <w:rFonts w:ascii="Courier New" w:eastAsiaTheme="minorHAnsi" w:hAnsi="Courier New" w:cs="Courier New" w:hint="default"/>
+      </w:rPr>
+    </w:lvl>
+    <w:lvl w:ilvl="1" w:tplc="04090003" w:tentative="1">
+      <w:start w:val="1"/>
+      <w:numFmt w:val="bullet"/>
+      <w:lvlText w:val="o"/>
+      <w:lvlJc w:val="left"/>
+      <w:pPr>
+        <w:ind w:left="1440" w:hanging="360"/>
+      </w:pPr>
+      <w:rPr>
+        <w:rFonts w:ascii="Courier New" w:hAnsi="Courier New" w:cs="Courier New" w:hint="default"/>
+      </w:rPr>
+    </w:lvl>
+    <w:lvl w:ilvl="2" w:tplc="04090005" w:tentative="1">
+      <w:start w:val="1"/>
+      <w:numFmt w:val="bullet"/>
+      <w:lvlText w:val=""/>
+      <w:lvlJc w:val="left"/>
+      <w:pPr>
+        <w:ind w:left="2160" w:hanging="360"/>
+      </w:pPr>
+      <w:rPr>
+        <w:rFonts w:ascii="Wingdings" w:hAnsi="Wingdings" w:hint="default"/>
+      </w:rPr>
+    </w:lvl>
+    <w:lvl w:ilvl="3" w:tplc="04090001" w:tentative="1">
+      <w:start w:val="1"/>
+      <w:numFmt w:val="bullet"/>
+      <w:lvlText w:val=""/>
+      <w:lvlJc w:val="left"/>
+      <w:pPr>
+        <w:ind w:left="2880" w:hanging="360"/>
+      </w:pPr>
+      <w:rPr>
+        <w:rFonts w:ascii="Symbol" w:hAnsi="Symbol" w:hint="default"/>
+      </w:rPr>
+    </w:lvl>
+    <w:lvl w:ilvl="4" w:tplc="04090003" w:tentative="1">
+      <w:start w:val="1"/>
+      <w:numFmt w:val="bullet"/>
+      <w:lvlText w:val="o"/>
+      <w:lvlJc w:val="left"/>
+      <w:pPr>
+        <w:ind w:left="3600" w:hanging="360"/>
+      </w:pPr>
+      <w:rPr>
+        <w:rFonts w:ascii="Courier New" w:hAnsi="Courier New" w:cs="Courier New" w:hint="default"/>
+      </w:rPr>
+    </w:lvl>
+    <w:lvl w:ilvl="5" w:tplc="04090005" w:tentative="1">
+      <w:start w:val="1"/>
+      <w:numFmt w:val="bullet"/>
+      <w:lvlText w:val=""/>
+      <w:lvlJc w:val="left"/>
+      <w:pPr>
+        <w:ind w:left="4320" w:hanging="360"/>
+      </w:pPr>
+      <w:rPr>
+        <w:rFonts w:ascii="Wingdings" w:hAnsi="Wingdings" w:hint="default"/>
+      </w:rPr>
+    </w:lvl>
+    <w:lvl w:ilvl="6" w:tplc="04090001" w:tentative="1">
+      <w:start w:val="1"/>
+      <w:numFmt w:val="bullet"/>
+      <w:lvlText w:val=""/>
+      <w:lvlJc w:val="left"/>
+      <w:pPr>
+        <w:ind w:left="5040" w:hanging="360"/>
+      </w:pPr>
+      <w:rPr>
+        <w:rFonts w:ascii="Symbol" w:hAnsi="Symbol" w:hint="default"/>
+      </w:rPr>
+    </w:lvl>
+    <w:lvl w:ilvl="7" w:tplc="04090003" w:tentative="1">
+      <w:start w:val="1"/>
+      <w:numFmt w:val="bullet"/>
+      <w:lvlText w:val="o"/>
+      <w:lvlJc w:val="left"/>
+      <w:pPr>
+        <w:ind w:left="5760" w:hanging="360"/>
+      </w:pPr>
+      <w:rPr>
+        <w:rFonts w:ascii="Courier New" w:hAnsi="Courier New" w:cs="Courier New" w:hint="default"/>
+      </w:rPr>
+    </w:lvl>
+    <w:lvl w:ilvl="8" w:tplc="04090005" w:tentative="1">
+      <w:start w:val="1"/>
+      <w:numFmt w:val="bullet"/>
+      <w:lvlText w:val=""/>
+      <w:lvlJc w:val="left"/>
+      <w:pPr>
+        <w:ind w:left="6480" w:hanging="360"/>
+      </w:pPr>
+      <w:rPr>
+        <w:rFonts w:ascii="Wingdings" w:hAnsi="Wingdings" w:hint="default"/>
+      </w:rPr>
+    </w:lvl>
+  </w:abstractNum>
+  <w:abstractNum w:abstractNumId="1" w15:restartNumberingAfterBreak="0">
+    <w:nsid w:val="37CC4BEC"/>
+    <w:multiLevelType w:val="hybridMultilevel"/>
+    <w:tmpl w:val="28603184"/>
+    <w:lvl w:ilvl="0" w:tplc="06BE224C">
+      <w:numFmt w:val="bullet"/>
+      <w:lvlText w:val="-"/>
+      <w:lvlJc w:val="left"/>
+      <w:pPr>
+        <w:ind w:left="720" w:hanging="360"/>
+      </w:pPr>
+      <w:rPr>
+        <w:rFonts w:ascii="Courier New" w:eastAsiaTheme="minorHAnsi" w:hAnsi="Courier New" w:cs="Courier New" w:hint="default"/>
+      </w:rPr>
+    </w:lvl>
+    <w:lvl w:ilvl="1" w:tplc="04090003" w:tentative="1">
+      <w:start w:val="1"/>
+      <w:numFmt w:val="bullet"/>
+      <w:lvlText w:val="o"/>
+      <w:lvlJc w:val="left"/>
+      <w:pPr>
+        <w:ind w:left="1440" w:hanging="360"/>
+      </w:pPr>
+      <w:rPr>
+        <w:rFonts w:ascii="Courier New" w:hAnsi="Courier New" w:cs="Courier New" w:hint="default"/>
+      </w:rPr>
+    </w:lvl>
+    <w:lvl w:ilvl="2" w:tplc="04090005" w:tentative="1">
+      <w:start w:val="1"/>
+      <w:numFmt w:val="bullet"/>
+      <w:lvlText w:val=""/>
+      <w:lvlJc w:val="left"/>
+      <w:pPr>
+        <w:ind w:left="2160" w:hanging="360"/>
+      </w:pPr>
+      <w:rPr>
+        <w:rFonts w:ascii="Wingdings" w:hAnsi="Wingdings" w:hint="default"/>
+      </w:rPr>
+    </w:lvl>
+    <w:lvl w:ilvl="3" w:tplc="04090001" w:tentative="1">
+      <w:start w:val="1"/>
+      <w:numFmt w:val="bullet"/>
+      <w:lvlText w:val=""/>
+      <w:lvlJc w:val="left"/>
+      <w:pPr>
+        <w:ind w:left="2880" w:hanging="360"/>
+      </w:pPr>
+      <w:rPr>
+        <w:rFonts w:ascii="Symbol" w:hAnsi="Symbol" w:hint="default"/>
+      </w:rPr>
+    </w:lvl>
+    <w:lvl w:ilvl="4" w:tplc="04090003" w:tentative="1">
+      <w:start w:val="1"/>
+      <w:numFmt w:val="bullet"/>
+      <w:lvlText w:val="o"/>
+      <w:lvlJc w:val="left"/>
+      <w:pPr>
+        <w:ind w:left="3600" w:hanging="360"/>
+      </w:pPr>
+      <w:rPr>
+        <w:rFonts w:ascii="Courier New" w:hAnsi="Courier New" w:cs="Courier New" w:hint="default"/>
+      </w:rPr>
+    </w:lvl>
+    <w:lvl w:ilvl="5" w:tplc="04090005" w:tentative="1">
+      <w:start w:val="1"/>
+      <w:numFmt w:val="bullet"/>
+      <w:lvlText w:val=""/>
+      <w:lvlJc w:val="left"/>
+      <w:pPr>
+        <w:ind w:left="4320" w:hanging="360"/>
+      </w:pPr>
+      <w:rPr>
+        <w:rFonts w:ascii="Wingdings" w:hAnsi="Wingdings" w:hint="default"/>
+      </w:rPr>
+    </w:lvl>
+    <w:lvl w:ilvl="6" w:tplc="04090001" w:tentative="1">
+      <w:start w:val="1"/>
+      <w:numFmt w:val="bullet"/>
+      <w:lvlText w:val=""/>
+      <w:lvlJc w:val="left"/>
+      <w:pPr>
+        <w:ind w:left="5040" w:hanging="360"/>
+      </w:pPr>
+      <w:rPr>
+        <w:rFonts w:ascii="Symbol" w:hAnsi="Symbol" w:hint="default"/>
+      </w:rPr>
+    </w:lvl>
+    <w:lvl w:ilvl="7" w:tplc="04090003" w:tentative="1">
+      <w:start w:val="1"/>
+      <w:numFmt w:val="bullet"/>
+      <w:lvlText w:val="o"/>
+      <w:lvlJc w:val="left"/>
+      <w:pPr>
+        <w:ind w:left="5760" w:hanging="360"/>
+      </w:pPr>
+      <w:rPr>
+        <w:rFonts w:ascii="Courier New" w:hAnsi="Courier New" w:cs="Courier New" w:hint="default"/>
+      </w:rPr>
+    </w:lvl>
+    <w:lvl w:ilvl="8" w:tplc="04090005" w:tentative="1">
+      <w:start w:val="1"/>
+      <w:numFmt w:val="bullet"/>
+      <w:lvlText w:val=""/>
+      <w:lvlJc w:val="left"/>
+      <w:pPr>
+        <w:ind w:left="6480" w:hanging="360"/>
+      </w:pPr>
+      <w:rPr>
+        <w:rFonts w:ascii="Wingdings" w:hAnsi="Wingdings" w:hint="default"/>
+      </w:rPr>
+    </w:lvl>
+  </w:abstractNum>
+  <w:abstractNum w:abstractNumId="2" w15:restartNumberingAfterBreak="0">
+    <w:nsid w:val="7C56450C"/>
+    <w:multiLevelType w:val="hybridMultilevel"/>
+    <w:tmpl w:val="D7686818"/>
+    <w:lvl w:ilvl="0" w:tplc="1CB25B02">
+      <w:numFmt w:val="bullet"/>
+      <w:lvlText w:val="-"/>
+      <w:lvlJc w:val="left"/>
+      <w:pPr>
+        <w:ind w:left="720" w:hanging="360"/>
+      </w:pPr>
+      <w:rPr>
+        <w:rFonts w:ascii="Courier New" w:eastAsiaTheme="minorHAnsi" w:hAnsi="Courier New" w:cs="Courier New" w:hint="default"/>
+      </w:rPr>
+    </w:lvl>
+    <w:lvl w:ilvl="1" w:tplc="04090003" w:tentative="1">
+      <w:start w:val="1"/>
+      <w:numFmt w:val="bullet"/>
+      <w:lvlText w:val="o"/>
+      <w:lvlJc w:val="left"/>
+      <w:pPr>
+        <w:ind w:left="1440" w:hanging="360"/>
+      </w:pPr>
+      <w:rPr>
+        <w:rFonts w:ascii="Courier New" w:hAnsi="Courier New" w:cs="Courier New" w:hint="default"/>
+      </w:rPr>
+    </w:lvl>
+    <w:lvl w:ilvl="2" w:tplc="04090005" w:tentative="1">
+      <w:start w:val="1"/>
+      <w:numFmt w:val="bullet"/>
+      <w:lvlText w:val=""/>
+      <w:lvlJc w:val="left"/>
+      <w:pPr>
+        <w:ind w:left="2160" w:hanging="360"/>
+      </w:pPr>
+      <w:rPr>
+        <w:rFonts w:ascii="Wingdings" w:hAnsi="Wingdings" w:hint="default"/>
+      </w:rPr>
+    </w:lvl>
+    <w:lvl w:ilvl="3" w:tplc="04090001" w:tentative="1">
+      <w:start w:val="1"/>
+      <w:numFmt w:val="bullet"/>
+      <w:lvlText w:val=""/>
+      <w:lvlJc w:val="left"/>
+      <w:pPr>
+        <w:ind w:left="2880" w:hanging="360"/>
+      </w:pPr>
+      <w:rPr>
+        <w:rFonts w:ascii="Symbol" w:hAnsi="Symbol" w:hint="default"/>
+      </w:rPr>
+    </w:lvl>
+    <w:lvl w:ilvl="4" w:tplc="04090003" w:tentative="1">
+      <w:start w:val="1"/>
+      <w:numFmt w:val="bullet"/>
+      <w:lvlText w:val="o"/>
+      <w:lvlJc w:val="left"/>
+      <w:pPr>
+        <w:ind w:left="3600" w:hanging="360"/>
+      </w:pPr>
+      <w:rPr>
+        <w:rFonts w:ascii="Courier New" w:hAnsi="Courier New" w:cs="Courier New" w:hint="default"/>
+      </w:rPr>
+    </w:lvl>
+    <w:lvl w:ilvl="5" w:tplc="04090005" w:tentative="1">
+      <w:start w:val="1"/>
+      <w:numFmt w:val="bullet"/>
+      <w:lvlText w:val=""/>
+      <w:lvlJc w:val="left"/>
+      <w:pPr>
+        <w:ind w:left="4320" w:hanging="360"/>
+      </w:pPr>
+      <w:rPr>
+        <w:rFonts w:ascii="Wingdings" w:hAnsi="Wingdings" w:hint="default"/>
+      </w:rPr>
+    </w:lvl>
+    <w:lvl w:ilvl="6" w:tplc="04090001" w:tentative="1">
+      <w:start w:val="1"/>
+      <w:numFmt w:val="bullet"/>
+      <w:lvlText w:val=""/>
+      <w:lvlJc w:val="left"/>
+      <w:pPr>
+        <w:ind w:left="5040" w:hanging="360"/>
+      </w:pPr>
+      <w:rPr>
+        <w:rFonts w:ascii="Symbol" w:hAnsi="Symbol" w:hint="default"/>
+      </w:rPr>
+    </w:lvl>
+    <w:lvl w:ilvl="7" w:tplc="04090003" w:tentative="1">
+      <w:start w:val="1"/>
+      <w:numFmt w:val="bullet"/>
+      <w:lvlText w:val="o"/>
+      <w:lvlJc w:val="left"/>
+      <w:pPr>
+        <w:ind w:left="5760" w:hanging="360"/>
+      </w:pPr>
+      <w:rPr>
+        <w:rFonts w:ascii="Courier New" w:hAnsi="Courier New" w:cs="Courier New" w:hint="default"/>
+      </w:rPr>
+    </w:lvl>
+    <w:lvl w:ilvl="8" w:tplc="04090005" w:tentative="1">
+      <w:start w:val="1"/>
+      <w:numFmt w:val="bullet"/>
+      <w:lvlText w:val=""/>
+      <w:lvlJc w:val="left"/>
+      <w:pPr>
+        <w:ind w:left="6480" w:hanging="360"/>
+      </w:pPr>
+      <w:rPr>
+        <w:rFonts w:ascii="Wingdings" w:hAnsi="Wingdings" w:hint="default"/>
+      </w:rPr>
+    </w:lvl>
+  </w:abstractNum>
+  <w:num w:numId="1">
+    <w:abstractNumId w:val="1"/>
+  </w:num>
+  <w:num w:numId="2">
+    <w:abstractNumId w:val="0"/>
+  </w:num>
+  <w:num w:numId="3">
+    <w:abstractNumId w:val="2"/>
+  </w:num>
+</w:numbering>
 </file>
 
 <file path=word/styles.xml><?xml version="1.0" encoding="utf-8"?>
@@ -988,6 +2324,17 @@
     <w:semiHidden/>
     <w:unhideWhenUsed/>
   </w:style>
+  <w:style w:type="paragraph" w:styleId="ListParagraph">
+    <w:name w:val="List Paragraph"/>
+    <w:basedOn w:val="Normal"/>
+    <w:uiPriority w:val="34"/>
+    <w:qFormat/>
+    <w:rsid w:val="00760139"/>
+    <w:pPr>
+      <w:ind w:left="720"/>
+      <w:contextualSpacing/>
+    </w:pPr>
+  </w:style>
 </w:styles>
 </file>
 

</xml_diff>

<commit_message>
Version 1.4.1 - Clean Code
</commit_message>
<xml_diff>
--- a/Learn_0300/Application/Program_08.docx
+++ b/Learn_0300/Application/Program_08.docx
@@ -72,71 +72,154 @@
       <w:pPr>
         <w:jc w:val="both"/>
         <w:rPr>
+          <w:rFonts w:ascii="Courier New" w:hAnsi="Courier New" w:cs="Courier New"/>
+          <w:sz w:val="20"/>
+          <w:szCs w:val="20"/>
+          <w:rtl/>
+        </w:rPr>
+      </w:pPr>
+      <w:r>
+        <w:rPr>
+          <w:rFonts w:ascii="Courier New" w:hAnsi="Courier New" w:cs="Courier New"/>
+          <w:sz w:val="20"/>
+          <w:szCs w:val="20"/>
+          <w:rtl/>
+        </w:rPr>
+        <w:t xml:space="preserve">به طور خلاصه، </w:t>
+      </w:r>
+      <w:r>
+        <w:rPr>
+          <w:rFonts w:ascii="Courier New" w:hAnsi="Courier New" w:cs="Courier New"/>
+          <w:sz w:val="20"/>
+          <w:szCs w:val="20"/>
+        </w:rPr>
+        <w:t>Lazy Loading</w:t>
+      </w:r>
+      <w:r>
+        <w:rPr>
+          <w:rFonts w:ascii="Courier New" w:hAnsi="Courier New" w:cs="Courier New"/>
+          <w:sz w:val="20"/>
+          <w:szCs w:val="20"/>
+          <w:rtl/>
+        </w:rPr>
+        <w:t xml:space="preserve"> یعنی </w:t>
+      </w:r>
+      <w:r>
+        <w:rPr>
+          <w:rFonts w:ascii="Courier New" w:hAnsi="Courier New" w:cs="Courier New"/>
+          <w:sz w:val="20"/>
+          <w:szCs w:val="20"/>
+        </w:rPr>
+        <w:t>Load</w:t>
+      </w:r>
+      <w:r>
+        <w:rPr>
+          <w:rFonts w:ascii="Courier New" w:hAnsi="Courier New" w:cs="Courier New"/>
+          <w:sz w:val="20"/>
+          <w:szCs w:val="20"/>
+          <w:rtl/>
+        </w:rPr>
+        <w:t xml:space="preserve"> شدن داده‌های </w:t>
+      </w:r>
+      <w:r>
+        <w:rPr>
+          <w:rFonts w:ascii="Courier New" w:hAnsi="Courier New" w:cs="Courier New"/>
+          <w:sz w:val="20"/>
+          <w:szCs w:val="20"/>
+        </w:rPr>
+        <w:t>Navigation Property</w:t>
+      </w:r>
+      <w:r>
+        <w:rPr>
+          <w:rFonts w:ascii="Courier New" w:hAnsi="Courier New" w:cs="Courier New"/>
+          <w:sz w:val="20"/>
+          <w:szCs w:val="20"/>
+          <w:rtl/>
+        </w:rPr>
+        <w:t xml:space="preserve"> ها در لحظه‌ای که به آن‌ها نیاز داریم!</w:t>
+      </w:r>
+    </w:p>
+    <w:p>
+      <w:pPr>
+        <w:jc w:val="both"/>
+        <w:rPr>
+          <w:rFonts w:ascii="Courier New" w:hAnsi="Courier New" w:cs="Courier New"/>
+          <w:sz w:val="20"/>
+          <w:szCs w:val="20"/>
+          <w:rtl/>
+        </w:rPr>
+      </w:pPr>
+    </w:p>
+    <w:p>
+      <w:pPr>
+        <w:jc w:val="both"/>
+        <w:rPr>
+          <w:rFonts w:ascii="Courier New" w:hAnsi="Courier New" w:cs="Courier New"/>
+          <w:sz w:val="20"/>
+          <w:szCs w:val="20"/>
+          <w:rtl/>
+        </w:rPr>
+      </w:pPr>
+      <w:r>
+        <w:rPr>
+          <w:rFonts w:ascii="Courier New" w:hAnsi="Courier New" w:cs="Courier New"/>
+          <w:sz w:val="20"/>
+          <w:szCs w:val="20"/>
+          <w:rtl/>
+        </w:rPr>
+        <w:t xml:space="preserve">برای این‌که </w:t>
+      </w:r>
+      <w:r>
+        <w:rPr>
+          <w:rFonts w:ascii="Courier New" w:hAnsi="Courier New" w:cs="Courier New"/>
+          <w:sz w:val="20"/>
+          <w:szCs w:val="20"/>
+        </w:rPr>
+        <w:t>Lazy Loading</w:t>
+      </w:r>
+      <w:r>
+        <w:rPr>
+          <w:rFonts w:ascii="Courier New" w:hAnsi="Courier New" w:cs="Courier New"/>
+          <w:sz w:val="20"/>
+          <w:szCs w:val="20"/>
+          <w:rtl/>
+        </w:rPr>
+        <w:t xml:space="preserve"> را در </w:t>
+      </w:r>
+      <w:r>
+        <w:rPr>
+          <w:rFonts w:ascii="Courier New" w:hAnsi="Courier New" w:cs="Courier New"/>
+          <w:sz w:val="20"/>
+          <w:szCs w:val="20"/>
+        </w:rPr>
+        <w:t>EF Core</w:t>
+      </w:r>
+      <w:r>
+        <w:rPr>
+          <w:rFonts w:ascii="Courier New" w:hAnsi="Courier New" w:cs="Courier New"/>
+          <w:sz w:val="20"/>
+          <w:szCs w:val="20"/>
+          <w:rtl/>
+        </w:rPr>
+        <w:t xml:space="preserve"> پیاده‌سازی نماییم، باید </w:t>
+      </w:r>
+      <w:r>
+        <w:rPr>
           <w:rFonts w:ascii="Courier New" w:hAnsi="Courier New" w:cs="Courier New" w:hint="cs"/>
           <w:sz w:val="20"/>
           <w:szCs w:val="20"/>
           <w:rtl/>
         </w:rPr>
-      </w:pPr>
-      <w:r>
-        <w:rPr>
-          <w:rFonts w:ascii="Courier New" w:hAnsi="Courier New" w:cs="Courier New"/>
-          <w:sz w:val="20"/>
-          <w:szCs w:val="20"/>
-          <w:rtl/>
-        </w:rPr>
-        <w:t xml:space="preserve">به طور خلاصه، </w:t>
-      </w:r>
-      <w:r>
-        <w:rPr>
-          <w:rFonts w:ascii="Courier New" w:hAnsi="Courier New" w:cs="Courier New"/>
-          <w:sz w:val="20"/>
-          <w:szCs w:val="20"/>
-        </w:rPr>
-        <w:t>Lazy Loading</w:t>
-      </w:r>
-      <w:r>
-        <w:rPr>
-          <w:rFonts w:ascii="Courier New" w:hAnsi="Courier New" w:cs="Courier New"/>
-          <w:sz w:val="20"/>
-          <w:szCs w:val="20"/>
-          <w:rtl/>
-        </w:rPr>
-        <w:t xml:space="preserve"> یعنی </w:t>
-      </w:r>
-      <w:r>
-        <w:rPr>
-          <w:rFonts w:ascii="Courier New" w:hAnsi="Courier New" w:cs="Courier New"/>
-          <w:sz w:val="20"/>
-          <w:szCs w:val="20"/>
-        </w:rPr>
-        <w:t>Load</w:t>
-      </w:r>
-      <w:r>
-        <w:rPr>
-          <w:rFonts w:ascii="Courier New" w:hAnsi="Courier New" w:cs="Courier New"/>
-          <w:sz w:val="20"/>
-          <w:szCs w:val="20"/>
-          <w:rtl/>
-        </w:rPr>
-        <w:t xml:space="preserve"> شدن داده‌های </w:t>
-      </w:r>
-      <w:r>
-        <w:rPr>
-          <w:rFonts w:ascii="Courier New" w:hAnsi="Courier New" w:cs="Courier New"/>
-          <w:sz w:val="20"/>
-          <w:szCs w:val="20"/>
-        </w:rPr>
-        <w:t>Navigation Property</w:t>
-      </w:r>
-      <w:r>
-        <w:rPr>
-          <w:rFonts w:ascii="Courier New" w:hAnsi="Courier New" w:cs="Courier New"/>
-          <w:sz w:val="20"/>
-          <w:szCs w:val="20"/>
-          <w:rtl/>
-        </w:rPr>
-        <w:t xml:space="preserve"> ها در لحظه‌ای که به آن‌ها نیاز داریم!</w:t>
+        <w:t>سه کار</w:t>
+      </w:r>
+      <w:r>
+        <w:rPr>
+          <w:rFonts w:ascii="Courier New" w:hAnsi="Courier New" w:cs="Courier New"/>
+          <w:sz w:val="20"/>
+          <w:szCs w:val="20"/>
+          <w:rtl/>
+        </w:rPr>
+        <w:t xml:space="preserve"> انجام دهیم:</w:t>
       </w:r>
     </w:p>
     <w:p>
@@ -163,70 +246,72 @@
       <w:r>
         <w:rPr>
           <w:rFonts w:ascii="Courier New" w:hAnsi="Courier New" w:cs="Courier New"/>
-          <w:sz w:val="20"/>
-          <w:szCs w:val="20"/>
-          <w:rtl/>
-        </w:rPr>
-        <w:t xml:space="preserve">برای این‌که </w:t>
-      </w:r>
-      <w:r>
-        <w:rPr>
-          <w:rFonts w:ascii="Courier New" w:hAnsi="Courier New" w:cs="Courier New"/>
-          <w:sz w:val="20"/>
-          <w:szCs w:val="20"/>
-        </w:rPr>
-        <w:t>Lazy Loading</w:t>
-      </w:r>
-      <w:r>
-        <w:rPr>
-          <w:rFonts w:ascii="Courier New" w:hAnsi="Courier New" w:cs="Courier New"/>
-          <w:sz w:val="20"/>
-          <w:szCs w:val="20"/>
-          <w:rtl/>
-        </w:rPr>
-        <w:t xml:space="preserve"> را در </w:t>
-      </w:r>
-      <w:r>
-        <w:rPr>
-          <w:rFonts w:ascii="Courier New" w:hAnsi="Courier New" w:cs="Courier New"/>
-          <w:sz w:val="20"/>
-          <w:szCs w:val="20"/>
-        </w:rPr>
-        <w:t>EF Core</w:t>
-      </w:r>
-      <w:r>
-        <w:rPr>
-          <w:rFonts w:ascii="Courier New" w:hAnsi="Courier New" w:cs="Courier New"/>
-          <w:sz w:val="20"/>
-          <w:szCs w:val="20"/>
-          <w:rtl/>
-        </w:rPr>
-        <w:t xml:space="preserve"> پیاده‌سازی نماییم، باید </w:t>
-      </w:r>
-      <w:r>
-        <w:rPr>
-          <w:rFonts w:ascii="Courier New" w:hAnsi="Courier New" w:cs="Courier New" w:hint="cs"/>
-          <w:sz w:val="20"/>
-          <w:szCs w:val="20"/>
-          <w:rtl/>
-        </w:rPr>
-        <w:t>سه کار</w:t>
-      </w:r>
-      <w:r>
-        <w:rPr>
-          <w:rFonts w:ascii="Courier New" w:hAnsi="Courier New" w:cs="Courier New"/>
-          <w:sz w:val="20"/>
-          <w:szCs w:val="20"/>
-          <w:rtl/>
-        </w:rPr>
-        <w:t xml:space="preserve"> انجام دهیم:</w:t>
-      </w:r>
-    </w:p>
-    <w:p>
-      <w:pPr>
+          <w:b/>
+          <w:bCs/>
+          <w:sz w:val="20"/>
+          <w:szCs w:val="20"/>
+          <w:rtl/>
+        </w:rPr>
+        <w:t>یک)</w:t>
+      </w:r>
+      <w:r>
+        <w:rPr>
+          <w:rFonts w:ascii="Courier New" w:hAnsi="Courier New" w:cs="Courier New"/>
+          <w:sz w:val="20"/>
+          <w:szCs w:val="20"/>
+          <w:rtl/>
+        </w:rPr>
+        <w:t xml:space="preserve"> باید </w:t>
+      </w:r>
+      <w:r>
+        <w:rPr>
+          <w:rFonts w:ascii="Courier New" w:hAnsi="Courier New" w:cs="Courier New"/>
+          <w:sz w:val="20"/>
+          <w:szCs w:val="20"/>
+        </w:rPr>
+        <w:t>NuGet</w:t>
+      </w:r>
+      <w:r>
+        <w:rPr>
+          <w:rFonts w:ascii="Courier New" w:hAnsi="Courier New" w:cs="Courier New"/>
+          <w:sz w:val="20"/>
+          <w:szCs w:val="20"/>
+          <w:rtl/>
+        </w:rPr>
+        <w:t xml:space="preserve"> ذیل را در پروژه مربوطه نصب نماییم:</w:t>
+      </w:r>
+    </w:p>
+    <w:p>
+      <w:pPr>
+        <w:bidi w:val="0"/>
         <w:jc w:val="both"/>
         <w:rPr>
-          <w:rFonts w:ascii="Courier New" w:hAnsi="Courier New" w:cs="Courier New" w:hint="cs"/>
+          <w:rFonts w:ascii="Courier New" w:hAnsi="Courier New" w:cs="Courier New"/>
+          <w:b/>
+          <w:bCs/>
+          <w:color w:val="FF0000"/>
+          <w:sz w:val="20"/>
+          <w:szCs w:val="20"/>
+        </w:rPr>
+      </w:pPr>
+      <w:r>
+        <w:rPr>
+          <w:rFonts w:ascii="Courier New" w:hAnsi="Courier New" w:cs="Courier New"/>
+          <w:b/>
+          <w:bCs/>
+          <w:color w:val="FF0000"/>
+          <w:sz w:val="20"/>
+          <w:szCs w:val="20"/>
+        </w:rPr>
+        <w:t>Microsoft.EntityFrameworkCore.Proxies</w:t>
+      </w:r>
+    </w:p>
+    <w:p>
+      <w:pPr>
+        <w:rPr>
+          <w:rFonts w:ascii="Courier New" w:hAnsi="Courier New" w:cs="Courier New"/>
+          <w:b/>
+          <w:bCs/>
           <w:sz w:val="20"/>
           <w:szCs w:val="20"/>
           <w:rtl/>
@@ -237,91 +322,7 @@
       <w:pPr>
         <w:jc w:val="both"/>
         <w:rPr>
-          <w:rFonts w:ascii="Courier New" w:hAnsi="Courier New" w:cs="Courier New" w:hint="cs"/>
-          <w:sz w:val="20"/>
-          <w:szCs w:val="20"/>
-          <w:rtl/>
-        </w:rPr>
-      </w:pPr>
-      <w:r>
-        <w:rPr>
-          <w:rFonts w:ascii="Courier New" w:hAnsi="Courier New" w:cs="Courier New"/>
-          <w:b/>
-          <w:bCs/>
-          <w:sz w:val="20"/>
-          <w:szCs w:val="20"/>
-          <w:rtl/>
-        </w:rPr>
-        <w:t>یک)</w:t>
-      </w:r>
-      <w:r>
-        <w:rPr>
-          <w:rFonts w:ascii="Courier New" w:hAnsi="Courier New" w:cs="Courier New"/>
-          <w:sz w:val="20"/>
-          <w:szCs w:val="20"/>
-          <w:rtl/>
-        </w:rPr>
-        <w:t xml:space="preserve"> باید </w:t>
-      </w:r>
-      <w:r>
-        <w:rPr>
-          <w:rFonts w:ascii="Courier New" w:hAnsi="Courier New" w:cs="Courier New"/>
-          <w:sz w:val="20"/>
-          <w:szCs w:val="20"/>
-        </w:rPr>
-        <w:t>NuGet</w:t>
-      </w:r>
-      <w:r>
-        <w:rPr>
-          <w:rFonts w:ascii="Courier New" w:hAnsi="Courier New" w:cs="Courier New"/>
-          <w:sz w:val="20"/>
-          <w:szCs w:val="20"/>
-          <w:rtl/>
-        </w:rPr>
-        <w:t xml:space="preserve"> ذیل را در پروژه مربوطه نصب نماییم:</w:t>
-      </w:r>
-    </w:p>
-    <w:p>
-      <w:pPr>
-        <w:bidi w:val="0"/>
-        <w:jc w:val="both"/>
-        <w:rPr>
-          <w:rFonts w:ascii="Courier New" w:hAnsi="Courier New" w:cs="Courier New"/>
-          <w:b/>
-          <w:bCs/>
-          <w:color w:val="FF0000"/>
-          <w:sz w:val="20"/>
-          <w:szCs w:val="20"/>
-        </w:rPr>
-      </w:pPr>
-      <w:r>
-        <w:rPr>
-          <w:rFonts w:ascii="Courier New" w:hAnsi="Courier New" w:cs="Courier New"/>
-          <w:b/>
-          <w:bCs/>
-          <w:color w:val="FF0000"/>
-          <w:sz w:val="20"/>
-          <w:szCs w:val="20"/>
-        </w:rPr>
-        <w:t>Microsoft.EntityFrameworkCore.Proxies</w:t>
-      </w:r>
-    </w:p>
-    <w:p>
-      <w:pPr>
-        <w:rPr>
-          <w:rFonts w:ascii="Courier New" w:hAnsi="Courier New" w:cs="Courier New"/>
-          <w:b/>
-          <w:bCs/>
-          <w:sz w:val="20"/>
-          <w:szCs w:val="20"/>
-          <w:rtl/>
-        </w:rPr>
-      </w:pPr>
-    </w:p>
-    <w:p>
-      <w:pPr>
-        <w:rPr>
-          <w:rFonts w:ascii="Courier New" w:hAnsi="Courier New" w:cs="Courier New" w:hint="cs"/>
+          <w:rFonts w:ascii="Courier New" w:hAnsi="Courier New" w:cs="Courier New"/>
           <w:sz w:val="20"/>
           <w:szCs w:val="20"/>
           <w:rtl/>
@@ -574,7 +575,25 @@
           <w:szCs w:val="20"/>
           <w:rtl/>
         </w:rPr>
-        <w:t xml:space="preserve"> ها از کلمه </w:t>
+        <w:t xml:space="preserve"> ها</w:t>
+      </w:r>
+      <w:r>
+        <w:rPr>
+          <w:rFonts w:ascii="Courier New" w:hAnsi="Courier New" w:cs="Courier New" w:hint="cs"/>
+          <w:sz w:val="20"/>
+          <w:szCs w:val="20"/>
+          <w:rtl/>
+        </w:rPr>
+        <w:t>،</w:t>
+      </w:r>
+      <w:r>
+        <w:rPr>
+          <w:rFonts w:ascii="Courier New" w:hAnsi="Courier New" w:cs="Courier New" w:hint="cs"/>
+          <w:sz w:val="20"/>
+          <w:szCs w:val="20"/>
+          <w:rtl/>
+        </w:rPr>
+        <w:t xml:space="preserve"> از کلمه </w:t>
       </w:r>
       <w:r>
         <w:rPr>
@@ -612,22 +631,39 @@
       <w:pPr>
         <w:jc w:val="both"/>
         <w:rPr>
+          <w:rFonts w:ascii="Courier New" w:hAnsi="Courier New" w:cs="Courier New"/>
+          <w:sz w:val="20"/>
+          <w:szCs w:val="20"/>
+          <w:rtl/>
+        </w:rPr>
+      </w:pPr>
+      <w:r>
+        <w:rPr>
           <w:rFonts w:ascii="Courier New" w:hAnsi="Courier New" w:cs="Courier New" w:hint="cs"/>
-          <w:sz w:val="20"/>
-          <w:szCs w:val="20"/>
-          <w:rtl/>
-        </w:rPr>
-      </w:pPr>
+          <w:b/>
+          <w:bCs/>
+          <w:sz w:val="20"/>
+          <w:szCs w:val="20"/>
+          <w:rtl/>
+        </w:rPr>
+        <w:t>نکته:</w:t>
+      </w:r>
       <w:r>
         <w:rPr>
           <w:rFonts w:ascii="Courier New" w:hAnsi="Courier New" w:cs="Courier New" w:hint="cs"/>
-          <w:b/>
-          <w:bCs/>
-          <w:sz w:val="20"/>
-          <w:szCs w:val="20"/>
-          <w:rtl/>
-        </w:rPr>
-        <w:t>نکته:</w:t>
+          <w:sz w:val="20"/>
+          <w:szCs w:val="20"/>
+          <w:rtl/>
+        </w:rPr>
+        <w:t xml:space="preserve"> مهم‌ترین کاربرد </w:t>
+      </w:r>
+      <w:r>
+        <w:rPr>
+          <w:rFonts w:ascii="Courier New" w:hAnsi="Courier New" w:cs="Courier New"/>
+          <w:sz w:val="20"/>
+          <w:szCs w:val="20"/>
+        </w:rPr>
+        <w:t>Lazy Loading</w:t>
       </w:r>
       <w:r>
         <w:rPr>
@@ -636,15 +672,15 @@
           <w:szCs w:val="20"/>
           <w:rtl/>
         </w:rPr>
-        <w:t xml:space="preserve"> مهم‌ترین کاربرد </w:t>
-      </w:r>
-      <w:r>
-        <w:rPr>
-          <w:rFonts w:ascii="Courier New" w:hAnsi="Courier New" w:cs="Courier New"/>
-          <w:sz w:val="20"/>
-          <w:szCs w:val="20"/>
-        </w:rPr>
-        <w:t>Lazy Loading</w:t>
+        <w:t xml:space="preserve"> در </w:t>
+      </w:r>
+      <w:r>
+        <w:rPr>
+          <w:rFonts w:ascii="Courier New" w:hAnsi="Courier New" w:cs="Courier New"/>
+          <w:sz w:val="20"/>
+          <w:szCs w:val="20"/>
+        </w:rPr>
+        <w:t>Domain Driven Design</w:t>
       </w:r>
       <w:r>
         <w:rPr>
@@ -653,23 +689,6 @@
           <w:szCs w:val="20"/>
           <w:rtl/>
         </w:rPr>
-        <w:t xml:space="preserve"> در </w:t>
-      </w:r>
-      <w:r>
-        <w:rPr>
-          <w:rFonts w:ascii="Courier New" w:hAnsi="Courier New" w:cs="Courier New"/>
-          <w:sz w:val="20"/>
-          <w:szCs w:val="20"/>
-        </w:rPr>
-        <w:t>Domain Driven Design</w:t>
-      </w:r>
-      <w:r>
-        <w:rPr>
-          <w:rFonts w:ascii="Courier New" w:hAnsi="Courier New" w:cs="Courier New" w:hint="cs"/>
-          <w:sz w:val="20"/>
-          <w:szCs w:val="20"/>
-          <w:rtl/>
-        </w:rPr>
         <w:t xml:space="preserve"> می‌باشد!</w:t>
       </w:r>
     </w:p>
@@ -677,7 +696,7 @@
       <w:pPr>
         <w:jc w:val="both"/>
         <w:rPr>
-          <w:rFonts w:ascii="Courier New" w:hAnsi="Courier New" w:cs="Courier New" w:hint="cs"/>
+          <w:rFonts w:ascii="Courier New" w:hAnsi="Courier New" w:cs="Courier New"/>
           <w:sz w:val="20"/>
           <w:szCs w:val="20"/>
           <w:rtl/>
@@ -893,7 +912,27 @@
           <w:sz w:val="20"/>
           <w:szCs w:val="20"/>
         </w:rPr>
-        <w:t>No Loading!</w:t>
+        <w:t xml:space="preserve">No </w:t>
+      </w:r>
+      <w:r>
+        <w:rPr>
+          <w:rFonts w:ascii="Courier New" w:hAnsi="Courier New" w:cs="Courier New"/>
+          <w:b/>
+          <w:bCs/>
+          <w:sz w:val="20"/>
+          <w:szCs w:val="20"/>
+        </w:rPr>
+        <w:t xml:space="preserve">Lazy / Eager </w:t>
+      </w:r>
+      <w:r>
+        <w:rPr>
+          <w:rFonts w:ascii="Courier New" w:hAnsi="Courier New" w:cs="Courier New"/>
+          <w:b/>
+          <w:bCs/>
+          <w:sz w:val="20"/>
+          <w:szCs w:val="20"/>
+        </w:rPr>
+        <w:t>Loading!</w:t>
       </w:r>
     </w:p>
     <w:p>
@@ -1313,17 +1352,7 @@
           <w:sz w:val="20"/>
           <w:szCs w:val="20"/>
         </w:rPr>
-        <w:t xml:space="preserve">// </w:t>
-      </w:r>
-      <w:r>
-        <w:rPr>
-          <w:rFonts w:ascii="Courier New" w:hAnsi="Courier New" w:cs="Courier New"/>
-          <w:b/>
-          <w:bCs/>
-          <w:sz w:val="20"/>
-          <w:szCs w:val="20"/>
-        </w:rPr>
-        <w:t>3!</w:t>
+        <w:t>// 3!</w:t>
       </w:r>
     </w:p>
     <w:p>

</xml_diff>